<commit_message>
- Added Milestone 1 report documentation. - Fixed incorrect reference in Usages table. - Added documentation references to README.md.
</commit_message>
<xml_diff>
--- a/docs/report/Milestone1.docx
+++ b/docs/report/Milestone1.docx
@@ -80,7 +80,7 @@
           <w:r>
             <w:fldChar w:fldCharType="separate"/>
           </w:r>
-          <w:hyperlink w:anchor="_Toc181966230" w:history="1">
+          <w:hyperlink w:anchor="_Toc182104465" w:history="1">
             <w:r>
               <w:rPr>
                 <w:rStyle w:val="Hyperlink"/>
@@ -107,7 +107,7 @@
                 <w:noProof/>
                 <w:webHidden/>
               </w:rPr>
-              <w:instrText xml:space="preserve"> PAGEREF _Toc181966230 \h </w:instrText>
+              <w:instrText xml:space="preserve"> PAGEREF _Toc182104465 \h </w:instrText>
             </w:r>
             <w:r>
               <w:rPr>
@@ -152,7 +152,7 @@
               <w:lang w:eastAsia="en-GB"/>
             </w:rPr>
           </w:pPr>
-          <w:hyperlink w:anchor="_Toc181966231" w:history="1">
+          <w:hyperlink w:anchor="_Toc182104466" w:history="1">
             <w:r>
               <w:rPr>
                 <w:rStyle w:val="Hyperlink"/>
@@ -179,7 +179,7 @@
                 <w:noProof/>
                 <w:webHidden/>
               </w:rPr>
-              <w:instrText xml:space="preserve"> PAGEREF _Toc181966231 \h </w:instrText>
+              <w:instrText xml:space="preserve"> PAGEREF _Toc182104466 \h </w:instrText>
             </w:r>
             <w:r>
               <w:rPr>
@@ -224,13 +224,13 @@
               <w:lang w:eastAsia="en-GB"/>
             </w:rPr>
           </w:pPr>
-          <w:hyperlink w:anchor="_Toc181966232" w:history="1">
+          <w:hyperlink w:anchor="_Toc182104467" w:history="1">
             <w:r>
               <w:rPr>
                 <w:rStyle w:val="Hyperlink"/>
                 <w:noProof/>
               </w:rPr>
-              <w:t>Further Implementation</w:t>
+              <w:t>Assets Used</w:t>
             </w:r>
             <w:r>
               <w:rPr>
@@ -251,7 +251,7 @@
                 <w:noProof/>
                 <w:webHidden/>
               </w:rPr>
-              <w:instrText xml:space="preserve"> PAGEREF _Toc181966232 \h </w:instrText>
+              <w:instrText xml:space="preserve"> PAGEREF _Toc182104467 \h </w:instrText>
             </w:r>
             <w:r>
               <w:rPr>
@@ -271,7 +271,7 @@
                 <w:noProof/>
                 <w:webHidden/>
               </w:rPr>
-              <w:t>1</w:t>
+              <w:t>2</w:t>
             </w:r>
             <w:r>
               <w:rPr>
@@ -296,13 +296,13 @@
               <w:lang w:eastAsia="en-GB"/>
             </w:rPr>
           </w:pPr>
-          <w:hyperlink w:anchor="_Toc181966233" w:history="1">
+          <w:hyperlink w:anchor="_Toc182104468" w:history="1">
             <w:r>
               <w:rPr>
                 <w:rStyle w:val="Hyperlink"/>
                 <w:noProof/>
               </w:rPr>
-              <w:t>Assets Used</w:t>
+              <w:t>Dependencies Used</w:t>
             </w:r>
             <w:r>
               <w:rPr>
@@ -323,79 +323,7 @@
                 <w:noProof/>
                 <w:webHidden/>
               </w:rPr>
-              <w:instrText xml:space="preserve"> PAGEREF _Toc181966233 \h </w:instrText>
-            </w:r>
-            <w:r>
-              <w:rPr>
-                <w:noProof/>
-                <w:webHidden/>
-              </w:rPr>
-            </w:r>
-            <w:r>
-              <w:rPr>
-                <w:noProof/>
-                <w:webHidden/>
-              </w:rPr>
-              <w:fldChar w:fldCharType="separate"/>
-            </w:r>
-            <w:r>
-              <w:rPr>
-                <w:noProof/>
-                <w:webHidden/>
-              </w:rPr>
-              <w:t>1</w:t>
-            </w:r>
-            <w:r>
-              <w:rPr>
-                <w:noProof/>
-                <w:webHidden/>
-              </w:rPr>
-              <w:fldChar w:fldCharType="end"/>
-            </w:r>
-          </w:hyperlink>
-        </w:p>
-        <w:p>
-          <w:pPr>
-            <w:pStyle w:val="TOC1"/>
-            <w:tabs>
-              <w:tab w:val="right" w:leader="dot" w:pos="10456"/>
-            </w:tabs>
-            <w:rPr>
-              <w:rFonts w:eastAsiaTheme="minorEastAsia"/>
-              <w:noProof/>
-              <w:sz w:val="24"/>
-              <w:szCs w:val="24"/>
-              <w:lang w:eastAsia="en-GB"/>
-            </w:rPr>
-          </w:pPr>
-          <w:hyperlink w:anchor="_Toc181966234" w:history="1">
-            <w:r>
-              <w:rPr>
-                <w:rStyle w:val="Hyperlink"/>
-                <w:noProof/>
-              </w:rPr>
-              <w:t>Dependencies Used</w:t>
-            </w:r>
-            <w:r>
-              <w:rPr>
-                <w:noProof/>
-                <w:webHidden/>
-              </w:rPr>
-              <w:tab/>
-            </w:r>
-            <w:r>
-              <w:rPr>
-                <w:noProof/>
-                <w:webHidden/>
-              </w:rPr>
-              <w:fldChar w:fldCharType="begin"/>
-            </w:r>
-            <w:r>
-              <w:rPr>
-                <w:noProof/>
-                <w:webHidden/>
-              </w:rPr>
-              <w:instrText xml:space="preserve"> PAGEREF _Toc181966234 \h </w:instrText>
+              <w:instrText xml:space="preserve"> PAGEREF _Toc182104468 \h </w:instrText>
             </w:r>
             <w:r>
               <w:rPr>
@@ -440,9 +368,27 @@
     </w:sdt>
     <w:p>
       <w:pPr>
+        <w:rPr>
+          <w:b/>
+          <w:bCs/>
+        </w:rPr>
+      </w:pPr>
+      <w:bookmarkStart w:id="0" w:name="_Toc182104465"/>
+      <w:r>
+        <w:t xml:space="preserve">This report is kept short, to be looked at in combination with other documentation such as the README.md and design/development md docs. </w:t>
+      </w:r>
+      <w:r>
+        <w:rPr>
+          <w:b/>
+          <w:bCs/>
+        </w:rPr>
+        <w:t>These are not critical to the report unless otherwise stated or referred to.</w:t>
+      </w:r>
+    </w:p>
+    <w:p>
+      <w:pPr>
         <w:pStyle w:val="Heading1"/>
       </w:pPr>
-      <w:bookmarkStart w:id="0" w:name="_Toc181966230"/>
       <w:r>
         <w:t>Game Idea</w:t>
       </w:r>
@@ -518,7 +464,7 @@
       <w:pPr>
         <w:pStyle w:val="Heading1"/>
       </w:pPr>
-      <w:bookmarkStart w:id="1" w:name="_Toc181966231"/>
+      <w:bookmarkStart w:id="1" w:name="_Toc182104466"/>
       <w:r>
         <w:t>Milestone 1: Implementation</w:t>
       </w:r>
@@ -605,13 +551,22 @@
           <w:bCs/>
         </w:rPr>
       </w:pPr>
+      <w:proofErr w:type="gramStart"/>
+      <w:r>
+        <w:rPr>
+          <w:b/>
+          <w:bCs/>
+        </w:rPr>
+        <w:t>camera::</w:t>
+      </w:r>
       <w:proofErr w:type="spellStart"/>
-      <w:r>
-        <w:rPr>
-          <w:b/>
-          <w:bCs/>
-        </w:rPr>
-        <w:t>game_state_manager</w:t>
+      <w:proofErr w:type="gramEnd"/>
+      <w:r>
+        <w:rPr>
+          <w:b/>
+          <w:bCs/>
+        </w:rPr>
+        <w:t>perspective_camera</w:t>
       </w:r>
       <w:proofErr w:type="spellEnd"/>
       <w:r>
@@ -619,7 +574,7 @@
           <w:b/>
           <w:bCs/>
         </w:rPr>
-        <w:t xml:space="preserve"> (game)</w:t>
+        <w:t xml:space="preserve"> (engine)</w:t>
       </w:r>
     </w:p>
     <w:p>
@@ -629,13 +584,53 @@
           <w:ilvl w:val="1"/>
           <w:numId w:val="1"/>
         </w:numPr>
-        <w:rPr>
-          <w:b/>
-          <w:bCs/>
-        </w:rPr>
-      </w:pPr>
-      <w:r>
-        <w:t>Created a state manager with states for controlling the current state of the game.</w:t>
+      </w:pPr>
+      <w:r>
+        <w:t xml:space="preserve">Added an isometric mode without altering previous camera setup in case it might be useful. This could be expanded by making the choice up to the game implementation, but for now I’ve left it out since I only intend to use the </w:t>
+      </w:r>
+      <w:r>
+        <w:t>isometric camera.</w:t>
+      </w:r>
+    </w:p>
+    <w:p>
+      <w:pPr>
+        <w:pStyle w:val="ListParagraph"/>
+        <w:numPr>
+          <w:ilvl w:val="0"/>
+          <w:numId w:val="1"/>
+        </w:numPr>
+        <w:rPr>
+          <w:b/>
+          <w:bCs/>
+        </w:rPr>
+      </w:pPr>
+      <w:r>
+        <w:rPr>
+          <w:b/>
+          <w:bCs/>
+        </w:rPr>
+        <w:t>R</w:t>
+      </w:r>
+      <w:r>
+        <w:rPr>
+          <w:b/>
+          <w:bCs/>
+        </w:rPr>
+        <w:t>ock</w:t>
+      </w:r>
+      <w:r>
+        <w:rPr>
+          <w:b/>
+          <w:bCs/>
+        </w:rPr>
+        <w:t xml:space="preserve"> primitive</w:t>
+      </w:r>
+      <w:r>
+        <w:rPr>
+          <w:b/>
+          <w:bCs/>
+        </w:rPr>
+        <w:t xml:space="preserve"> (engine)</w:t>
       </w:r>
     </w:p>
     <w:p>
@@ -645,25 +640,21 @@
           <w:ilvl w:val="1"/>
           <w:numId w:val="1"/>
         </w:numPr>
-        <w:rPr>
-          <w:b/>
-          <w:bCs/>
-        </w:rPr>
-      </w:pPr>
-      <w:r>
-        <w:t xml:space="preserve">This will tie in with other managers to send events like </w:t>
-      </w:r>
-      <w:proofErr w:type="spellStart"/>
-      <w:r>
-        <w:rPr>
-          <w:b/>
-          <w:bCs/>
-        </w:rPr>
-        <w:t>key_pressed_event</w:t>
-      </w:r>
-      <w:proofErr w:type="spellEnd"/>
-      <w:r>
-        <w:t xml:space="preserve"> to each layer, which will handle keys differently.</w:t>
+      </w:pPr>
+      <w:r>
+        <w:t>A primitive shape randomly generated based on inputs: radius, subdivisions, roughness.</w:t>
+      </w:r>
+    </w:p>
+    <w:p>
+      <w:pPr>
+        <w:pStyle w:val="ListParagraph"/>
+        <w:numPr>
+          <w:ilvl w:val="1"/>
+          <w:numId w:val="1"/>
+        </w:numPr>
+      </w:pPr>
+      <w:r>
+        <w:t>This means that different unique rock formations can be made by creating multiple rocks.</w:t>
       </w:r>
     </w:p>
     <w:p>
@@ -684,7 +675,7 @@
           <w:b/>
           <w:bCs/>
         </w:rPr>
-        <w:t>controlled_layer</w:t>
+        <w:t>game_state_manager</w:t>
       </w:r>
       <w:proofErr w:type="spellEnd"/>
       <w:r>
@@ -702,9 +693,13 @@
           <w:ilvl w:val="1"/>
           <w:numId w:val="1"/>
         </w:numPr>
-      </w:pPr>
-      <w:r>
-        <w:t>An abstraction on top of the engine layer, which is controlled and can change states using the game state manager.</w:t>
+        <w:rPr>
+          <w:b/>
+          <w:bCs/>
+        </w:rPr>
+      </w:pPr>
+      <w:r>
+        <w:t>Created a state manager with states for controlling the current state of the game.</w:t>
       </w:r>
     </w:p>
     <w:p>
@@ -714,9 +709,25 @@
           <w:ilvl w:val="1"/>
           <w:numId w:val="1"/>
         </w:numPr>
-      </w:pPr>
-      <w:r>
-        <w:t>Will be further expanded to contain any other managers controlled by the game in a more centralised and generic manner.</w:t>
+        <w:rPr>
+          <w:b/>
+          <w:bCs/>
+        </w:rPr>
+      </w:pPr>
+      <w:r>
+        <w:t xml:space="preserve">This will tie in with other managers to send events like </w:t>
+      </w:r>
+      <w:proofErr w:type="spellStart"/>
+      <w:r>
+        <w:rPr>
+          <w:b/>
+          <w:bCs/>
+        </w:rPr>
+        <w:t>key_pressed_event</w:t>
+      </w:r>
+      <w:proofErr w:type="spellEnd"/>
+      <w:r>
+        <w:t xml:space="preserve"> to each layer, which will handle keys differently.</w:t>
       </w:r>
     </w:p>
     <w:p>
@@ -731,20 +742,13 @@
           <w:bCs/>
         </w:rPr>
       </w:pPr>
-      <w:r>
-        <w:rPr>
-          <w:b/>
-          <w:bCs/>
-        </w:rPr>
-        <w:t>layers/</w:t>
-      </w:r>
       <w:proofErr w:type="spellStart"/>
       <w:r>
         <w:rPr>
           <w:b/>
           <w:bCs/>
         </w:rPr>
-        <w:t>main_menu</w:t>
+        <w:t>controlled_layer</w:t>
       </w:r>
       <w:proofErr w:type="spellEnd"/>
       <w:r>
@@ -762,13 +766,9 @@
           <w:ilvl w:val="1"/>
           <w:numId w:val="1"/>
         </w:numPr>
-        <w:rPr>
-          <w:b/>
-          <w:bCs/>
-        </w:rPr>
-      </w:pPr>
-      <w:r>
-        <w:t>Implemented a button system to select a given option from the menu.</w:t>
+      </w:pPr>
+      <w:r>
+        <w:t>An abstraction on top of the engine layer, which is controlled and can change states using the game state manager.</w:t>
       </w:r>
     </w:p>
     <w:p>
@@ -778,13 +778,9 @@
           <w:ilvl w:val="1"/>
           <w:numId w:val="1"/>
         </w:numPr>
-        <w:rPr>
-          <w:b/>
-          <w:bCs/>
-        </w:rPr>
-      </w:pPr>
-      <w:r>
-        <w:t>Will be further expanded with support for mouse, and potentially controller.</w:t>
+      </w:pPr>
+      <w:r>
+        <w:t>Will be further expanded to contain any other managers controlled by the game in a more centralised and generic manner.</w:t>
       </w:r>
     </w:p>
     <w:p>
@@ -812,7 +808,7 @@
           <w:b/>
           <w:bCs/>
         </w:rPr>
-        <w:t>game_play</w:t>
+        <w:t>main_menu</w:t>
       </w:r>
       <w:proofErr w:type="spellEnd"/>
       <w:r>
@@ -830,9 +826,30 @@
           <w:ilvl w:val="1"/>
           <w:numId w:val="1"/>
         </w:numPr>
-      </w:pPr>
-      <w:r>
-        <w:t>TBD</w:t>
+        <w:rPr>
+          <w:b/>
+          <w:bCs/>
+        </w:rPr>
+      </w:pPr>
+      <w:r>
+        <w:t>Implemented a button system to select a given option from the menu.</w:t>
+      </w:r>
+    </w:p>
+    <w:p>
+      <w:pPr>
+        <w:pStyle w:val="ListParagraph"/>
+        <w:numPr>
+          <w:ilvl w:val="1"/>
+          <w:numId w:val="1"/>
+        </w:numPr>
+        <w:rPr>
+          <w:b/>
+          <w:bCs/>
+        </w:rPr>
+      </w:pPr>
+      <w:r>
+        <w:lastRenderedPageBreak/>
+        <w:t>Will be further expanded with support for mouse, and potentially controller.</w:t>
       </w:r>
     </w:p>
     <w:p>
@@ -852,7 +869,23 @@
           <w:b/>
           <w:bCs/>
         </w:rPr>
-        <w:t>Asset Preparation (assets)</w:t>
+        <w:t>layers/</w:t>
+      </w:r>
+      <w:proofErr w:type="spellStart"/>
+      <w:r>
+        <w:rPr>
+          <w:b/>
+          <w:bCs/>
+        </w:rPr>
+        <w:t>game_play</w:t>
+      </w:r>
+      <w:proofErr w:type="spellEnd"/>
+      <w:r>
+        <w:rPr>
+          <w:b/>
+          <w:bCs/>
+        </w:rPr>
+        <w:t xml:space="preserve"> (game)</w:t>
       </w:r>
     </w:p>
     <w:p>
@@ -864,10 +897,7 @@
         </w:numPr>
       </w:pPr>
       <w:r>
-        <w:t>Prepared</w:t>
-      </w:r>
-      <w:r>
-        <w:t xml:space="preserve"> music tracks</w:t>
+        <w:t>Main game layer which will define all assets</w:t>
       </w:r>
     </w:p>
     <w:p>
@@ -878,28 +908,113 @@
           <w:numId w:val="1"/>
         </w:numPr>
       </w:pPr>
+      <w:r>
+        <w:t>Currently it holds 3 meshes, but all of them have been proven to render and be compatible except MTL files</w:t>
+      </w:r>
+    </w:p>
+    <w:p>
+      <w:pPr>
+        <w:pStyle w:val="ListParagraph"/>
+        <w:numPr>
+          <w:ilvl w:val="2"/>
+          <w:numId w:val="1"/>
+        </w:numPr>
+      </w:pPr>
+      <w:r>
+        <w:t>A TODO has been made for this, unless the assets change</w:t>
+      </w:r>
+    </w:p>
+    <w:p>
+      <w:pPr>
+        <w:pStyle w:val="ListParagraph"/>
+        <w:numPr>
+          <w:ilvl w:val="1"/>
+          <w:numId w:val="1"/>
+        </w:numPr>
+      </w:pPr>
+      <w:r>
+        <w:t>It also holds one primitive type – a rock</w:t>
+      </w:r>
+      <w:r>
+        <w:t>, since it was relatively hard to find anything fitting into the game theme</w:t>
+      </w:r>
+    </w:p>
+    <w:p>
+      <w:pPr>
+        <w:pStyle w:val="ListParagraph"/>
+        <w:numPr>
+          <w:ilvl w:val="0"/>
+          <w:numId w:val="1"/>
+        </w:numPr>
+        <w:rPr>
+          <w:b/>
+          <w:bCs/>
+        </w:rPr>
+      </w:pPr>
+      <w:r>
+        <w:rPr>
+          <w:b/>
+          <w:bCs/>
+        </w:rPr>
+        <w:t>Asset Preparation (assets)</w:t>
+      </w:r>
+    </w:p>
+    <w:p>
+      <w:pPr>
+        <w:pStyle w:val="ListParagraph"/>
+        <w:numPr>
+          <w:ilvl w:val="1"/>
+          <w:numId w:val="1"/>
+        </w:numPr>
+      </w:pPr>
+      <w:r>
+        <w:t>Prepared</w:t>
+      </w:r>
+      <w:r>
+        <w:t xml:space="preserve"> music tracks</w:t>
+      </w:r>
+    </w:p>
+    <w:p>
+      <w:pPr>
+        <w:pStyle w:val="ListParagraph"/>
+        <w:numPr>
+          <w:ilvl w:val="1"/>
+          <w:numId w:val="1"/>
+        </w:numPr>
+      </w:pPr>
+      <w:r>
+        <w:t>Prepared some basic models, textures and assets</w:t>
+      </w:r>
+    </w:p>
+    <w:p>
+      <w:pPr>
+        <w:pStyle w:val="ListParagraph"/>
+        <w:numPr>
+          <w:ilvl w:val="2"/>
+          <w:numId w:val="1"/>
+        </w:numPr>
+      </w:pPr>
+      <w:r>
+        <w:t xml:space="preserve">The </w:t>
+      </w:r>
+      <w:proofErr w:type="spellStart"/>
+      <w:r>
+        <w:t>kaykit</w:t>
+      </w:r>
+      <w:proofErr w:type="spellEnd"/>
+      <w:r>
+        <w:t>-medieval-hexagon pack fits very well with the game, so I might replace all models with those in favour for a game design in that style</w:t>
+      </w:r>
     </w:p>
     <w:p>
       <w:pPr>
         <w:pStyle w:val="Heading1"/>
       </w:pPr>
-      <w:bookmarkStart w:id="2" w:name="_Toc181966232"/>
-      <w:r>
-        <w:lastRenderedPageBreak/>
-        <w:t>Further Implementation</w:t>
+      <w:bookmarkStart w:id="2" w:name="_Toc182104467"/>
+      <w:r>
+        <w:t>Assets Used</w:t>
       </w:r>
       <w:bookmarkEnd w:id="2"/>
-    </w:p>
-    <w:p/>
-    <w:p>
-      <w:pPr>
-        <w:pStyle w:val="Heading1"/>
-      </w:pPr>
-      <w:bookmarkStart w:id="3" w:name="_Toc181966233"/>
-      <w:r>
-        <w:t>Assets Used</w:t>
-      </w:r>
-      <w:bookmarkEnd w:id="3"/>
     </w:p>
     <w:p>
       <w:pPr>
@@ -946,18 +1061,20 @@
       <w:pPr>
         <w:pStyle w:val="Heading1"/>
       </w:pPr>
-      <w:bookmarkStart w:id="4" w:name="_Toc181966234"/>
+      <w:bookmarkStart w:id="3" w:name="_Toc182104468"/>
       <w:r>
         <w:t>Dependencies Used</w:t>
       </w:r>
-      <w:bookmarkEnd w:id="4"/>
-    </w:p>
-    <w:p>
-      <w:r>
-        <w:t>So far, only the engine has been used with minor alterations to simplify certain aspects of code and stylise them to work better for the given game. This means that the only dependency is the AGT engine/template, including all its original dependencies.</w:t>
-      </w:r>
-    </w:p>
-    <w:p/>
+      <w:bookmarkEnd w:id="3"/>
+    </w:p>
+    <w:p>
+      <w:r>
+        <w:t>Only</w:t>
+      </w:r>
+      <w:r>
+        <w:t xml:space="preserve"> the engine has been used with minor alterations to simplify certain aspects of code and stylise them to work better for the given game. This means that the only dependency is the AGT engine/template, including all its original dependencies.</w:t>
+      </w:r>
+    </w:p>
     <w:sectPr>
       <w:pgSz w:w="11906" w:h="16838"/>
       <w:pgMar w:top="720" w:right="720" w:bottom="720" w:left="720" w:header="708" w:footer="708" w:gutter="0"/>
@@ -1048,7 +1165,7 @@
         <w:rFonts w:ascii="Courier New" w:hAnsi="Courier New" w:cs="Courier New" w:hint="default"/>
       </w:rPr>
     </w:lvl>
-    <w:lvl w:ilvl="2" w:tplc="08090005" w:tentative="1">
+    <w:lvl w:ilvl="2" w:tplc="08090005">
       <w:start w:val="1"/>
       <w:numFmt w:val="bullet"/>
       <w:lvlText w:val=""/>

</xml_diff>